<commit_message>
La till text i ny-feature
</commit_message>
<xml_diff>
--- a/hello.docx
+++ b/hello.docx
@@ -50,6 +50,28 @@
           <w:rFonts w:ascii="Courier New" w:hAnsi="Courier New" w:cs="Courier New"/>
         </w:rPr>
         <w:t>Detta är en andra ändring.</w:t>
+      </w:r>
+    </w:p>
+    <w:p>
+      <w:pPr>
+        <w:pStyle w:val="PlainText"/>
+        <w:rPr>
+          <w:rFonts w:ascii="Courier New" w:hAnsi="Courier New" w:cs="Courier New"/>
+        </w:rPr>
+      </w:pPr>
+    </w:p>
+    <w:p>
+      <w:pPr>
+        <w:pStyle w:val="PlainText"/>
+        <w:rPr>
+          <w:rFonts w:ascii="Courier New" w:hAnsi="Courier New" w:cs="Courier New"/>
+        </w:rPr>
+      </w:pPr>
+      <w:r>
+        <w:rPr>
+          <w:rFonts w:ascii="Courier New" w:hAnsi="Courier New" w:cs="Courier New"/>
+        </w:rPr>
+        <w:t>Den här texten är bara på ny-feature-branchen!</w:t>
       </w:r>
     </w:p>
     <w:sectPr>

</xml_diff>